<commit_message>
updated with text lvl 12
</commit_message>
<xml_diff>
--- a/WRITE UP.docx
+++ b/WRITE UP.docx
@@ -1843,17 +1843,7 @@
           <w:u w:val="single"/>
           <w:lang w:val="en-US"/>
         </w:rPr>
-        <w:t>1</w:t>
-      </w:r>
-      <w:r>
-        <w:rPr>
-          <w:rFonts w:cstheme="minorHAnsi"/>
-          <w:sz w:val="36"/>
-          <w:szCs w:val="36"/>
-          <w:u w:val="single"/>
-          <w:lang w:val="en-US"/>
-        </w:rPr>
-        <w:t>1</w:t>
+        <w:t>11</w:t>
       </w:r>
       <w:r>
         <w:rPr>
@@ -1950,16 +1940,42 @@
     </w:p>
     <w:p>
       <w:pPr>
-        <w:rPr>
-          <w:rFonts w:cstheme="minorHAnsi"/>
-          <w:b/>
-          <w:bCs/>
-          <w:sz w:val="24"/>
-          <w:szCs w:val="24"/>
-          <w:u w:val="single"/>
-          <w:lang w:val="en-US"/>
-        </w:rPr>
-      </w:pPr>
+        <w:jc w:val="center"/>
+        <w:rPr>
+          <w:noProof/>
+        </w:rPr>
+      </w:pPr>
+      <w:r>
+        <w:rPr>
+          <w:rFonts w:cstheme="minorHAnsi"/>
+          <w:sz w:val="36"/>
+          <w:szCs w:val="36"/>
+          <w:u w:val="single"/>
+          <w:lang w:val="en-US"/>
+        </w:rPr>
+        <w:lastRenderedPageBreak/>
+        <w:t xml:space="preserve">Level </w:t>
+      </w:r>
+      <w:r>
+        <w:rPr>
+          <w:rFonts w:cstheme="minorHAnsi"/>
+          <w:sz w:val="36"/>
+          <w:szCs w:val="36"/>
+          <w:u w:val="single"/>
+          <w:lang w:val="en-US"/>
+        </w:rPr>
+        <w:t>1</w:t>
+      </w:r>
+      <w:r>
+        <w:rPr>
+          <w:rFonts w:cstheme="minorHAnsi"/>
+          <w:sz w:val="36"/>
+          <w:szCs w:val="36"/>
+          <w:u w:val="single"/>
+          <w:lang w:val="en-US"/>
+        </w:rPr>
+        <w:t>2</w:t>
+      </w:r>
     </w:p>
     <w:sectPr>
       <w:pgSz w:w="11906" w:h="16838"/>

</xml_diff>